<commit_message>
Test behavior tree and update something
</commit_message>
<xml_diff>
--- a/Assets/Document/Document.docx
+++ b/Assets/Document/Document.docx
@@ -4,114 +4,171 @@
   <w:body>
     <w:p>
       <w:pPr>
-        <w:ind w:left="-1134"/>
-        <w:rPr>
-          <w:sz w:val="22"/>
-        </w:rPr>
-      </w:pPr>
-      <w:r>
-        <w:rPr>
-          <w:sz w:val="22"/>
-        </w:rPr>
-        <w:t>Timeline và các chức năng liên quan:</w:t>
-      </w:r>
-    </w:p>
-    <w:p>
-      <w:pPr>
-        <w:ind w:left="-1134"/>
-        <w:rPr>
-          <w:sz w:val="22"/>
-        </w:rPr>
-      </w:pPr>
-      <w:r>
-        <w:rPr>
-          <w:sz w:val="22"/>
-        </w:rPr>
-        <w:t>TimeManager</w:t>
-      </w:r>
-    </w:p>
-    <w:p>
-      <w:pPr>
-        <w:ind w:left="-1134"/>
-        <w:rPr>
-          <w:sz w:val="22"/>
-        </w:rPr>
-      </w:pPr>
-      <w:r>
-        <w:rPr>
-          <w:sz w:val="22"/>
-        </w:rPr>
-        <w:t>TimeSpeed</w:t>
-      </w:r>
-    </w:p>
-    <w:p>
-      <w:pPr>
-        <w:ind w:left="-1134"/>
-        <w:rPr>
-          <w:sz w:val="22"/>
-        </w:rPr>
-      </w:pPr>
-    </w:p>
-    <w:p>
-      <w:pPr>
-        <w:ind w:left="-1134"/>
-        <w:rPr>
-          <w:sz w:val="22"/>
-        </w:rPr>
-      </w:pPr>
-      <w:r>
-        <w:rPr>
-          <w:sz w:val="22"/>
-        </w:rPr>
-        <w:t>Quy ước 1 chu kỳ chuyển động của vật là A: vs công thức x=Acos(O*t+p)</w:t>
-      </w:r>
-    </w:p>
-    <w:p>
-      <w:pPr>
-        <w:ind w:left="-1134"/>
-        <w:rPr>
-          <w:sz w:val="22"/>
-        </w:rPr>
-      </w:pPr>
-      <w:r>
-        <w:rPr>
-          <w:sz w:val="22"/>
-        </w:rPr>
-        <w:t>Sau 1 chu kỳ thực hiện 1 Tick() cho chuyển động của vật, maxPointTick =100, pointPerTick = B * timeSpeed  hệ số cho ra buộc phải nhỏ hơn 100 nếu thực hiện đc 1 chu kỳ trên giây.</w:t>
-      </w:r>
-    </w:p>
-    <w:p>
-      <w:pPr>
-        <w:ind w:left="-1134"/>
-        <w:rPr>
-          <w:sz w:val="22"/>
-        </w:rPr>
-      </w:pPr>
-      <w:r>
-        <w:rPr>
-          <w:sz w:val="22"/>
-        </w:rPr>
-        <w:t xml:space="preserve"> x = x + pointPerTick/maxPointTick</w:t>
-      </w:r>
-    </w:p>
-    <w:p>
-      <w:pPr>
-        <w:ind w:left="-1134"/>
-        <w:rPr>
-          <w:sz w:val="22"/>
-        </w:rPr>
-      </w:pPr>
-      <w:r>
-        <w:rPr>
-          <w:sz w:val="22"/>
-        </w:rPr>
-        <w:t>if(x&gt;1){</w:t>
-      </w:r>
-      <w:r>
-        <w:rPr>
-          <w:sz w:val="22"/>
-        </w:rPr>
-        <w:t>int doTick = x/(</w:t>
+        <w:spacing w:after="0"/>
+        <w:ind w:left="-1134"/>
+        <w:rPr>
+          <w:sz w:val="22"/>
+        </w:rPr>
+      </w:pPr>
+      <w:r>
+        <w:rPr>
+          <w:sz w:val="22"/>
+        </w:rPr>
+        <w:t>Date:5/8</w:t>
+      </w:r>
+    </w:p>
+    <w:p>
+      <w:pPr>
+        <w:pStyle w:val="ListParagraph"/>
+        <w:spacing w:after="0"/>
+        <w:ind w:left="-1134"/>
+        <w:rPr>
+          <w:sz w:val="22"/>
+        </w:rPr>
+      </w:pPr>
+      <w:r>
+        <w:rPr>
+          <w:sz w:val="22"/>
+        </w:rPr>
+        <w:t>Graphic – GraphicData</w:t>
+      </w:r>
+    </w:p>
+    <w:p>
+      <w:pPr>
+        <w:pStyle w:val="ListParagraph"/>
+        <w:spacing w:after="0"/>
+        <w:ind w:left="-1134"/>
+        <w:rPr>
+          <w:sz w:val="22"/>
+        </w:rPr>
+      </w:pPr>
+    </w:p>
+    <w:p>
+      <w:pPr>
+        <w:pStyle w:val="ListParagraph"/>
+        <w:spacing w:after="0"/>
+        <w:ind w:left="-1134"/>
+        <w:rPr>
+          <w:sz w:val="22"/>
+        </w:rPr>
+      </w:pPr>
+      <w:r>
+        <w:rPr>
+          <w:sz w:val="22"/>
+        </w:rPr>
+        <w:t>Graphic: class chính sử dụng để vẽ (Single - Link)</w:t>
+      </w:r>
+    </w:p>
+    <w:p>
+      <w:pPr>
+        <w:pStyle w:val="ListParagraph"/>
+        <w:spacing w:after="0"/>
+        <w:ind w:left="-1134"/>
+        <w:rPr>
+          <w:sz w:val="22"/>
+        </w:rPr>
+      </w:pPr>
+    </w:p>
+    <w:p>
+      <w:pPr>
+        <w:pStyle w:val="ListParagraph"/>
+        <w:spacing w:after="0"/>
+        <w:ind w:left="-1134"/>
+        <w:rPr>
+          <w:sz w:val="22"/>
+        </w:rPr>
+      </w:pPr>
+    </w:p>
+    <w:p>
+      <w:pPr>
+        <w:pStyle w:val="ListParagraph"/>
+        <w:spacing w:after="0"/>
+        <w:ind w:left="-1134"/>
+        <w:rPr>
+          <w:sz w:val="22"/>
+        </w:rPr>
+      </w:pPr>
+      <w:r>
+        <w:rPr>
+          <w:sz w:val="22"/>
+        </w:rPr>
+        <w:t>GraphicData: chứa dữ liệu cần thiết để tải từ xml</w:t>
+      </w:r>
+    </w:p>
+    <w:p>
+      <w:pPr>
+        <w:pStyle w:val="ListParagraph"/>
+        <w:spacing w:after="0"/>
+        <w:ind w:left="-1134"/>
+        <w:rPr>
+          <w:sz w:val="22"/>
+        </w:rPr>
+      </w:pPr>
+      <w:r>
+        <w:rPr>
+          <w:sz w:val="22"/>
+        </w:rPr>
+        <w:t>-Graphic graphic</w:t>
+      </w:r>
+    </w:p>
+    <w:p>
+      <w:pPr>
+        <w:pStyle w:val="ListParagraph"/>
+        <w:spacing w:after="0"/>
+        <w:ind w:left="-1134"/>
+        <w:rPr>
+          <w:sz w:val="22"/>
+        </w:rPr>
+      </w:pPr>
+      <w:r>
+        <w:rPr>
+          <w:sz w:val="22"/>
+        </w:rPr>
+        <w:t>-bool usedAtlas</w:t>
+      </w:r>
+    </w:p>
+    <w:p>
+      <w:pPr>
+        <w:pStyle w:val="ListParagraph"/>
+        <w:spacing w:after="0"/>
+        <w:ind w:left="-1134"/>
+        <w:rPr>
+          <w:sz w:val="22"/>
+        </w:rPr>
+      </w:pPr>
+      <w:r>
+        <w:rPr>
+          <w:sz w:val="22"/>
+        </w:rPr>
+        <w:t xml:space="preserve">-string textPath: LinkTextAtlas hoặc LinkText(single) </w:t>
+      </w:r>
+    </w:p>
+    <w:p>
+      <w:pPr>
+        <w:pStyle w:val="ListParagraph"/>
+        <w:spacing w:after="0"/>
+        <w:ind w:left="-1134"/>
+        <w:rPr>
+          <w:sz w:val="22"/>
+        </w:rPr>
+      </w:pPr>
+      <w:r>
+        <w:rPr>
+          <w:sz w:val="22"/>
+        </w:rPr>
+        <w:t>-Color color (</w:t>
+      </w:r>
+      <w:r>
+        <w:rPr>
+          <w:sz w:val="22"/>
+        </w:rPr>
+        <w:t xml:space="preserve">màu sắc </w:t>
+      </w:r>
+      <w:r>
+        <w:rPr>
+          <w:sz w:val="22"/>
+        </w:rPr>
+        <w:t>áp d</w:t>
       </w:r>
       <w:bookmarkStart w:id="0" w:name="_GoBack"/>
       <w:bookmarkEnd w:id="0"/>
@@ -119,28 +176,230 @@
         <w:rPr>
           <w:sz w:val="22"/>
         </w:rPr>
+        <w:t xml:space="preserve">ụng cho </w:t>
+      </w:r>
+      <w:r>
+        <w:rPr>
+          <w:sz w:val="22"/>
+        </w:rPr>
+        <w:t>đối tượng trong trò chơi</w:t>
+      </w:r>
+      <w:r>
+        <w:rPr>
+          <w:sz w:val="22"/>
+        </w:rPr>
         <w:t>)</w:t>
       </w:r>
-      <w:r>
-        <w:rPr>
-          <w:sz w:val="22"/>
-        </w:rPr>
-        <w:t>}</w:t>
-      </w:r>
-    </w:p>
-    <w:p>
-      <w:pPr>
-        <w:ind w:left="-1134"/>
-        <w:rPr>
-          <w:sz w:val="22"/>
-        </w:rPr>
-      </w:pPr>
-      <w:r>
-        <w:rPr>
-          <w:sz w:val="22"/>
-        </w:rPr>
-        <w:t xml:space="preserve"> </w:t>
-      </w:r>
+    </w:p>
+    <w:p>
+      <w:pPr>
+        <w:pStyle w:val="ListParagraph"/>
+        <w:spacing w:after="0"/>
+        <w:ind w:left="-1134"/>
+        <w:rPr>
+          <w:sz w:val="22"/>
+        </w:rPr>
+      </w:pPr>
+      <w:r>
+        <w:rPr>
+          <w:sz w:val="22"/>
+        </w:rPr>
+        <w:t>-Vector2D drawSize (kích thước của đối tượng trong trò chơi)</w:t>
+      </w:r>
+    </w:p>
+    <w:p>
+      <w:pPr>
+        <w:pStyle w:val="ListParagraph"/>
+        <w:spacing w:after="0"/>
+        <w:ind w:left="-1134"/>
+        <w:rPr>
+          <w:sz w:val="22"/>
+        </w:rPr>
+      </w:pPr>
+      <w:r>
+        <w:rPr>
+          <w:sz w:val="22"/>
+        </w:rPr>
+        <w:t>=Shader shader (shader áp dụng cho đối tượng) // sau này tính</w:t>
+      </w:r>
+    </w:p>
+    <w:p>
+      <w:pPr>
+        <w:pStyle w:val="ListParagraph"/>
+        <w:spacing w:after="0"/>
+        <w:ind w:left="-1134"/>
+        <w:rPr>
+          <w:sz w:val="22"/>
+        </w:rPr>
+      </w:pPr>
+      <w:r>
+        <w:rPr>
+          <w:sz w:val="22"/>
+        </w:rPr>
+        <w:t>- Graphic cachedGraphic</w:t>
+      </w:r>
+      <w:r>
+        <w:rPr>
+          <w:sz w:val="22"/>
+        </w:rPr>
+        <w:t xml:space="preserve"> //</w:t>
+      </w:r>
+      <w:r>
+        <w:rPr>
+          <w:sz w:val="22"/>
+        </w:rPr>
+        <w:t xml:space="preserve"> giúp lưu trữ đồ hoạ đã được tạo ra từ dữ liệu đồ hoạ.Tăng hiệu suất bằng cách tái sử dụng đồ hoạ bằng cách tránh việc tạo lại đồ hoạ mỗi lần vẽ đối tượng.Khi 1 đối tượng đc vẽ, graphic sẽ đc sử dụng để tạo ra 1 đối tượng đồ hoạ sau đó lưu vào cachedGraphic để sử dụng trong các lần vẽ tiếp theo.</w:t>
+      </w:r>
+    </w:p>
+    <w:p>
+      <w:pPr>
+        <w:pStyle w:val="ListParagraph"/>
+        <w:spacing w:after="0"/>
+        <w:ind w:left="-1134"/>
+        <w:rPr>
+          <w:sz w:val="22"/>
+        </w:rPr>
+      </w:pPr>
+    </w:p>
+    <w:p>
+      <w:pPr>
+        <w:pStyle w:val="ListParagraph"/>
+        <w:spacing w:after="0"/>
+        <w:ind w:left="-1134"/>
+        <w:rPr>
+          <w:sz w:val="22"/>
+        </w:rPr>
+      </w:pPr>
+    </w:p>
+    <w:p>
+      <w:pPr>
+        <w:pStyle w:val="ListParagraph"/>
+        <w:spacing w:after="0"/>
+        <w:ind w:left="-1134"/>
+        <w:rPr>
+          <w:sz w:val="22"/>
+        </w:rPr>
+      </w:pPr>
+      <w:r>
+        <w:rPr>
+          <w:sz w:val="22"/>
+        </w:rPr>
+        <w:t>Quy trình:</w:t>
+      </w:r>
+    </w:p>
+    <w:p>
+      <w:pPr>
+        <w:pStyle w:val="ListParagraph"/>
+        <w:spacing w:after="0"/>
+        <w:ind w:left="-1134"/>
+        <w:rPr>
+          <w:sz w:val="22"/>
+        </w:rPr>
+      </w:pPr>
+      <w:r>
+        <w:rPr>
+          <w:sz w:val="22"/>
+        </w:rPr>
+        <w:t>Load từ xml -&gt; khởi tạo Graphic trong DataOfThing thông qua 1 hàm của GraphicData để có thể setup loại graphic nào để sử dụng và có thể sử dụng linh động các biến thể khác nhau</w:t>
+      </w:r>
+      <w:r>
+        <w:rPr>
+          <w:sz w:val="22"/>
+        </w:rPr>
+        <w:t>. -&gt; Vẽ.</w:t>
+      </w:r>
+    </w:p>
+    <w:p>
+      <w:pPr>
+        <w:pStyle w:val="ListParagraph"/>
+        <w:spacing w:after="0"/>
+        <w:ind w:left="-1134"/>
+        <w:rPr>
+          <w:sz w:val="22"/>
+        </w:rPr>
+      </w:pPr>
+    </w:p>
+    <w:p>
+      <w:pPr>
+        <w:pStyle w:val="ListParagraph"/>
+        <w:spacing w:after="0"/>
+        <w:ind w:left="-1134"/>
+        <w:rPr>
+          <w:sz w:val="22"/>
+        </w:rPr>
+      </w:pPr>
+      <w:r>
+        <w:rPr>
+          <w:sz w:val="22"/>
+        </w:rPr>
+        <w:t>Issue:</w:t>
+      </w:r>
+    </w:p>
+    <w:p>
+      <w:pPr>
+        <w:pStyle w:val="ListParagraph"/>
+        <w:spacing w:after="0"/>
+        <w:ind w:left="-1134"/>
+        <w:rPr>
+          <w:sz w:val="22"/>
+        </w:rPr>
+      </w:pPr>
+      <w:r>
+        <w:rPr>
+          <w:sz w:val="22"/>
+        </w:rPr>
+        <w:t>-Xác định tải xml củ</w:t>
+      </w:r>
+      <w:r>
+        <w:rPr>
+          <w:sz w:val="22"/>
+        </w:rPr>
+        <w:t>a GraphicType</w:t>
+      </w:r>
+      <w:r>
+        <w:rPr>
+          <w:sz w:val="22"/>
+        </w:rPr>
+        <w:t xml:space="preserve"> bằng cách nào?</w:t>
+      </w:r>
+    </w:p>
+    <w:p>
+      <w:pPr>
+        <w:pStyle w:val="ListParagraph"/>
+        <w:spacing w:after="0"/>
+        <w:ind w:left="-1134"/>
+        <w:rPr>
+          <w:sz w:val="22"/>
+        </w:rPr>
+      </w:pPr>
+      <w:r>
+        <w:rPr>
+          <w:sz w:val="22"/>
+        </w:rPr>
+        <w:t xml:space="preserve">Sử dụng truy vấn của Assembly và tìm các nhánh con của </w:t>
+      </w:r>
+      <w:r>
+        <w:rPr>
+          <w:sz w:val="22"/>
+        </w:rPr>
+        <w:t xml:space="preserve">Graphic </w:t>
+      </w:r>
+      <w:r>
+        <w:rPr>
+          <w:sz w:val="22"/>
+        </w:rPr>
+        <w:t>và xác định nó bằng tên.</w:t>
+      </w:r>
+    </w:p>
+    <w:p>
+      <w:pPr>
+        <w:pStyle w:val="ListParagraph"/>
+        <w:spacing w:after="0"/>
+        <w:ind w:left="-1134"/>
+        <w:rPr>
+          <w:sz w:val="22"/>
+        </w:rPr>
+      </w:pPr>
     </w:p>
     <w:sectPr>
       <w:pgSz w:w="11907" w:h="16840" w:code="9"/>
@@ -150,6 +409,126 @@
     </w:sectPr>
   </w:body>
 </w:document>
+</file>
+
+<file path=word/numbering.xml><?xml version="1.0" encoding="utf-8"?>
+<w:numbering xmlns:wpc="http://schemas.microsoft.com/office/word/2010/wordprocessingCanvas" xmlns:cx="http://schemas.microsoft.com/office/drawing/2014/chartex" xmlns:mc="http://schemas.openxmlformats.org/markup-compatibility/2006" xmlns:o="urn:schemas-microsoft-com:office:office" xmlns:r="http://schemas.openxmlformats.org/officeDocument/2006/relationships" xmlns:m="http://schemas.openxmlformats.org/officeDocument/2006/math" xmlns:v="urn:schemas-microsoft-com:vml" xmlns:wp14="http://schemas.microsoft.com/office/word/2010/wordprocessingDrawing" xmlns:wp="http://schemas.openxmlformats.org/drawingml/2006/wordprocessingDrawing" xmlns:w10="urn:schemas-microsoft-com:office:word" xmlns:w="http://schemas.openxmlformats.org/wordprocessingml/2006/main" xmlns:w14="http://schemas.microsoft.com/office/word/2010/wordml" xmlns:w15="http://schemas.microsoft.com/office/word/2012/wordml" xmlns:w16se="http://schemas.microsoft.com/office/word/2015/wordml/symex" xmlns:wpg="http://schemas.microsoft.com/office/word/2010/wordprocessingGroup" xmlns:wpi="http://schemas.microsoft.com/office/word/2010/wordprocessingInk" xmlns:wne="http://schemas.microsoft.com/office/word/2006/wordml" xmlns:wps="http://schemas.microsoft.com/office/word/2010/wordprocessingShape" mc:Ignorable="w14 w15 w16se wp14">
+  <w:abstractNum w:abstractNumId="0" w15:restartNumberingAfterBreak="0">
+    <w:nsid w:val="03975EE7"/>
+    <w:multiLevelType w:val="hybridMultilevel"/>
+    <w:tmpl w:val="BC849F22"/>
+    <w:lvl w:ilvl="0" w:tplc="FA32157C">
+      <w:numFmt w:val="bullet"/>
+      <w:lvlText w:val="-"/>
+      <w:lvlJc w:val="left"/>
+      <w:pPr>
+        <w:ind w:left="-774" w:hanging="360"/>
+      </w:pPr>
+      <w:rPr>
+        <w:rFonts w:ascii="Times New Roman" w:eastAsiaTheme="minorHAnsi" w:hAnsi="Times New Roman" w:cs="Times New Roman" w:hint="default"/>
+      </w:rPr>
+    </w:lvl>
+    <w:lvl w:ilvl="1" w:tplc="04090003" w:tentative="1">
+      <w:start w:val="1"/>
+      <w:numFmt w:val="bullet"/>
+      <w:lvlText w:val="o"/>
+      <w:lvlJc w:val="left"/>
+      <w:pPr>
+        <w:ind w:left="-54" w:hanging="360"/>
+      </w:pPr>
+      <w:rPr>
+        <w:rFonts w:ascii="Courier New" w:hAnsi="Courier New" w:cs="Courier New" w:hint="default"/>
+      </w:rPr>
+    </w:lvl>
+    <w:lvl w:ilvl="2" w:tplc="04090005" w:tentative="1">
+      <w:start w:val="1"/>
+      <w:numFmt w:val="bullet"/>
+      <w:lvlText w:val=""/>
+      <w:lvlJc w:val="left"/>
+      <w:pPr>
+        <w:ind w:left="666" w:hanging="360"/>
+      </w:pPr>
+      <w:rPr>
+        <w:rFonts w:ascii="Wingdings" w:hAnsi="Wingdings" w:hint="default"/>
+      </w:rPr>
+    </w:lvl>
+    <w:lvl w:ilvl="3" w:tplc="04090001" w:tentative="1">
+      <w:start w:val="1"/>
+      <w:numFmt w:val="bullet"/>
+      <w:lvlText w:val=""/>
+      <w:lvlJc w:val="left"/>
+      <w:pPr>
+        <w:ind w:left="1386" w:hanging="360"/>
+      </w:pPr>
+      <w:rPr>
+        <w:rFonts w:ascii="Symbol" w:hAnsi="Symbol" w:hint="default"/>
+      </w:rPr>
+    </w:lvl>
+    <w:lvl w:ilvl="4" w:tplc="04090003" w:tentative="1">
+      <w:start w:val="1"/>
+      <w:numFmt w:val="bullet"/>
+      <w:lvlText w:val="o"/>
+      <w:lvlJc w:val="left"/>
+      <w:pPr>
+        <w:ind w:left="2106" w:hanging="360"/>
+      </w:pPr>
+      <w:rPr>
+        <w:rFonts w:ascii="Courier New" w:hAnsi="Courier New" w:cs="Courier New" w:hint="default"/>
+      </w:rPr>
+    </w:lvl>
+    <w:lvl w:ilvl="5" w:tplc="04090005" w:tentative="1">
+      <w:start w:val="1"/>
+      <w:numFmt w:val="bullet"/>
+      <w:lvlText w:val=""/>
+      <w:lvlJc w:val="left"/>
+      <w:pPr>
+        <w:ind w:left="2826" w:hanging="360"/>
+      </w:pPr>
+      <w:rPr>
+        <w:rFonts w:ascii="Wingdings" w:hAnsi="Wingdings" w:hint="default"/>
+      </w:rPr>
+    </w:lvl>
+    <w:lvl w:ilvl="6" w:tplc="04090001" w:tentative="1">
+      <w:start w:val="1"/>
+      <w:numFmt w:val="bullet"/>
+      <w:lvlText w:val=""/>
+      <w:lvlJc w:val="left"/>
+      <w:pPr>
+        <w:ind w:left="3546" w:hanging="360"/>
+      </w:pPr>
+      <w:rPr>
+        <w:rFonts w:ascii="Symbol" w:hAnsi="Symbol" w:hint="default"/>
+      </w:rPr>
+    </w:lvl>
+    <w:lvl w:ilvl="7" w:tplc="04090003" w:tentative="1">
+      <w:start w:val="1"/>
+      <w:numFmt w:val="bullet"/>
+      <w:lvlText w:val="o"/>
+      <w:lvlJc w:val="left"/>
+      <w:pPr>
+        <w:ind w:left="4266" w:hanging="360"/>
+      </w:pPr>
+      <w:rPr>
+        <w:rFonts w:ascii="Courier New" w:hAnsi="Courier New" w:cs="Courier New" w:hint="default"/>
+      </w:rPr>
+    </w:lvl>
+    <w:lvl w:ilvl="8" w:tplc="04090005" w:tentative="1">
+      <w:start w:val="1"/>
+      <w:numFmt w:val="bullet"/>
+      <w:lvlText w:val=""/>
+      <w:lvlJc w:val="left"/>
+      <w:pPr>
+        <w:ind w:left="4986" w:hanging="360"/>
+      </w:pPr>
+      <w:rPr>
+        <w:rFonts w:ascii="Wingdings" w:hAnsi="Wingdings" w:hint="default"/>
+      </w:rPr>
+    </w:lvl>
+  </w:abstractNum>
+  <w:num w:numId="1">
+    <w:abstractNumId w:val="0"/>
+  </w:num>
+</w:numbering>
 </file>
 
 <file path=word/styles.xml><?xml version="1.0" encoding="utf-8"?>
@@ -573,6 +952,30 @@
     <w:semiHidden/>
     <w:unhideWhenUsed/>
   </w:style>
+  <w:style w:type="paragraph" w:styleId="ListParagraph">
+    <w:name w:val="List Paragraph"/>
+    <w:basedOn w:val="Normal"/>
+    <w:uiPriority w:val="34"/>
+    <w:qFormat/>
+    <w:rsid w:val="00D32132"/>
+    <w:pPr>
+      <w:ind w:left="720"/>
+      <w:contextualSpacing/>
+    </w:pPr>
+  </w:style>
+  <w:style w:type="character" w:styleId="HTMLCode">
+    <w:name w:val="HTML Code"/>
+    <w:basedOn w:val="DefaultParagraphFont"/>
+    <w:uiPriority w:val="99"/>
+    <w:semiHidden/>
+    <w:unhideWhenUsed/>
+    <w:rsid w:val="00B40A5E"/>
+    <w:rPr>
+      <w:rFonts w:ascii="Courier New" w:eastAsia="Times New Roman" w:hAnsi="Courier New" w:cs="Courier New"/>
+      <w:sz w:val="20"/>
+      <w:szCs w:val="20"/>
+    </w:rPr>
+  </w:style>
 </w:styles>
 </file>
 

</xml_diff>